<commit_message>
Add use case diagrams
</commit_message>
<xml_diff>
--- a/Resources/Documentation/Diagrams.docx
+++ b/Resources/Documentation/Diagrams.docx
@@ -11,7 +11,153 @@
       <w:r>
         <w:rPr>
           <w:rFonts w:ascii="Arial" w:hAnsi="Arial"/>
-        </w:rPr>
+          <w:noProof/>
+        </w:rPr>
+        <w:drawing>
+          <wp:anchor distT="0" distB="0" distL="114300" distR="114300" simplePos="0" relativeHeight="251659264" behindDoc="1" locked="0" layoutInCell="1" allowOverlap="1">
+            <wp:simplePos x="0" y="0"/>
+            <wp:positionH relativeFrom="column">
+              <wp:posOffset>1127760</wp:posOffset>
+            </wp:positionH>
+            <wp:positionV relativeFrom="paragraph">
+              <wp:posOffset>13335</wp:posOffset>
+            </wp:positionV>
+            <wp:extent cx="6978650" cy="6120130"/>
+            <wp:effectExtent l="0" t="0" r="0" b="0"/>
+            <wp:wrapNone/>
+            <wp:docPr id="13" name="Picture 13"/>
+            <wp:cNvGraphicFramePr>
+              <a:graphicFrameLocks xmlns:a="http://schemas.openxmlformats.org/drawingml/2006/main" noChangeAspect="1"/>
+            </wp:cNvGraphicFramePr>
+            <a:graphic xmlns:a="http://schemas.openxmlformats.org/drawingml/2006/main">
+              <a:graphicData uri="http://schemas.openxmlformats.org/drawingml/2006/picture">
+                <pic:pic xmlns:pic="http://schemas.openxmlformats.org/drawingml/2006/picture">
+                  <pic:nvPicPr>
+                    <pic:cNvPr id="13" name="Use-case1.jpg"/>
+                    <pic:cNvPicPr/>
+                  </pic:nvPicPr>
+                  <pic:blipFill>
+                    <a:blip r:embed="rId4">
+                      <a:extLst>
+                        <a:ext uri="{28A0092B-C50C-407E-A947-70E740481C1C}">
+                          <a14:useLocalDpi xmlns:a14="http://schemas.microsoft.com/office/drawing/2010/main" val="0"/>
+                        </a:ext>
+                      </a:extLst>
+                    </a:blip>
+                    <a:stretch>
+                      <a:fillRect/>
+                    </a:stretch>
+                  </pic:blipFill>
+                  <pic:spPr>
+                    <a:xfrm>
+                      <a:off x="0" y="0"/>
+                      <a:ext cx="6978650" cy="6120130"/>
+                    </a:xfrm>
+                    <a:prstGeom prst="rect">
+                      <a:avLst/>
+                    </a:prstGeom>
+                  </pic:spPr>
+                </pic:pic>
+              </a:graphicData>
+            </a:graphic>
+          </wp:anchor>
+        </w:drawing>
+      </w:r>
+      <w:r>
+        <w:rPr>
+          <w:rFonts w:ascii="Arial" w:hAnsi="Arial"/>
+        </w:rPr>
+        <w:t>Use case diagrams</w:t>
+      </w:r>
+      <w:r>
+        <w:rPr>
+          <w:rFonts w:ascii="Arial" w:hAnsi="Arial"/>
+        </w:rPr>
+        <w:br w:type="page"/>
+      </w:r>
+      <w:bookmarkStart w:id="0" w:name="_GoBack"/>
+      <w:bookmarkEnd w:id="0"/>
+    </w:p>
+    <w:p>
+      <w:pPr>
+        <w:rPr>
+          <w:rFonts w:ascii="Arial" w:hAnsi="Arial"/>
+        </w:rPr>
+      </w:pPr>
+      <w:r>
+        <w:rPr>
+          <w:rFonts w:ascii="Arial" w:hAnsi="Arial"/>
+          <w:noProof/>
+        </w:rPr>
+        <w:lastRenderedPageBreak/>
+        <w:drawing>
+          <wp:anchor distT="0" distB="0" distL="114300" distR="114300" simplePos="0" relativeHeight="251657216" behindDoc="0" locked="0" layoutInCell="1" allowOverlap="1">
+            <wp:simplePos x="0" y="0"/>
+            <wp:positionH relativeFrom="column">
+              <wp:posOffset>937260</wp:posOffset>
+            </wp:positionH>
+            <wp:positionV relativeFrom="paragraph">
+              <wp:posOffset>-15240</wp:posOffset>
+            </wp:positionV>
+            <wp:extent cx="7372985" cy="6120130"/>
+            <wp:effectExtent l="0" t="0" r="0" b="0"/>
+            <wp:wrapNone/>
+            <wp:docPr id="15" name="Picture 15"/>
+            <wp:cNvGraphicFramePr>
+              <a:graphicFrameLocks xmlns:a="http://schemas.openxmlformats.org/drawingml/2006/main" noChangeAspect="1"/>
+            </wp:cNvGraphicFramePr>
+            <a:graphic xmlns:a="http://schemas.openxmlformats.org/drawingml/2006/main">
+              <a:graphicData uri="http://schemas.openxmlformats.org/drawingml/2006/picture">
+                <pic:pic xmlns:pic="http://schemas.openxmlformats.org/drawingml/2006/picture">
+                  <pic:nvPicPr>
+                    <pic:cNvPr id="15" name="Use-case2.jpg"/>
+                    <pic:cNvPicPr/>
+                  </pic:nvPicPr>
+                  <pic:blipFill>
+                    <a:blip r:embed="rId5">
+                      <a:extLst>
+                        <a:ext uri="{28A0092B-C50C-407E-A947-70E740481C1C}">
+                          <a14:useLocalDpi xmlns:a14="http://schemas.microsoft.com/office/drawing/2010/main" val="0"/>
+                        </a:ext>
+                      </a:extLst>
+                    </a:blip>
+                    <a:stretch>
+                      <a:fillRect/>
+                    </a:stretch>
+                  </pic:blipFill>
+                  <pic:spPr>
+                    <a:xfrm>
+                      <a:off x="0" y="0"/>
+                      <a:ext cx="7372985" cy="6120130"/>
+                    </a:xfrm>
+                    <a:prstGeom prst="rect">
+                      <a:avLst/>
+                    </a:prstGeom>
+                  </pic:spPr>
+                </pic:pic>
+              </a:graphicData>
+            </a:graphic>
+          </wp:anchor>
+        </w:drawing>
+      </w:r>
+      <w:r>
+        <w:rPr>
+          <w:rFonts w:ascii="Arial" w:hAnsi="Arial"/>
+        </w:rPr>
+        <w:br w:type="page"/>
+      </w:r>
+    </w:p>
+    <w:p>
+      <w:pPr>
+        <w:rPr>
+          <w:rFonts w:ascii="Arial" w:hAnsi="Arial"/>
+        </w:rPr>
+      </w:pPr>
+      <w:r>
+        <w:rPr>
+          <w:rFonts w:ascii="Arial" w:hAnsi="Arial"/>
+        </w:rPr>
+        <w:lastRenderedPageBreak/>
         <w:t>Communication diagram 1</w:t>
       </w:r>
     </w:p>
@@ -59,7 +205,7 @@
                     </pic:cNvPicPr>
                   </pic:nvPicPr>
                   <pic:blipFill>
-                    <a:blip r:embed="rId4"/>
+                    <a:blip r:embed="rId6"/>
                     <a:stretch>
                       <a:fillRect/>
                     </a:stretch>
@@ -141,7 +287,7 @@
                     </pic:cNvPicPr>
                   </pic:nvPicPr>
                   <pic:blipFill>
-                    <a:blip r:embed="rId5"/>
+                    <a:blip r:embed="rId7"/>
                     <a:stretch>
                       <a:fillRect/>
                     </a:stretch>
@@ -217,7 +363,7 @@
                     </pic:cNvPicPr>
                   </pic:nvPicPr>
                   <pic:blipFill>
-                    <a:blip r:embed="rId6"/>
+                    <a:blip r:embed="rId8"/>
                     <a:stretch>
                       <a:fillRect/>
                     </a:stretch>
@@ -299,7 +445,7 @@
                     </pic:cNvPicPr>
                   </pic:nvPicPr>
                   <pic:blipFill>
-                    <a:blip r:embed="rId7"/>
+                    <a:blip r:embed="rId9"/>
                     <a:stretch>
                       <a:fillRect/>
                     </a:stretch>
@@ -381,7 +527,7 @@
                     </pic:cNvPicPr>
                   </pic:nvPicPr>
                   <pic:blipFill>
-                    <a:blip r:embed="rId8"/>
+                    <a:blip r:embed="rId10"/>
                     <a:stretch>
                       <a:fillRect/>
                     </a:stretch>
@@ -463,7 +609,7 @@
                     </pic:cNvPicPr>
                   </pic:nvPicPr>
                   <pic:blipFill>
-                    <a:blip r:embed="rId9"/>
+                    <a:blip r:embed="rId11"/>
                     <a:stretch>
                       <a:fillRect/>
                     </a:stretch>
@@ -500,7 +646,7 @@
           <w:rFonts w:ascii="Arial" w:hAnsi="Arial"/>
         </w:rPr>
       </w:pPr>
-      <w:bookmarkStart w:id="0" w:name="__DdeLink__1_3914815273"/>
+      <w:bookmarkStart w:id="1" w:name="__DdeLink__1_3914815273"/>
       <w:r>
         <w:rPr>
           <w:noProof/>
@@ -531,7 +677,7 @@
                     </pic:cNvPicPr>
                   </pic:nvPicPr>
                   <pic:blipFill>
-                    <a:blip r:embed="rId10"/>
+                    <a:blip r:embed="rId12"/>
                     <a:stretch>
                       <a:fillRect/>
                     </a:stretch>
@@ -563,7 +709,7 @@
         </w:rPr>
         <w:t>Sequence diagram</w:t>
       </w:r>
-      <w:bookmarkEnd w:id="0"/>
+      <w:bookmarkEnd w:id="1"/>
       <w:r>
         <w:rPr>
           <w:rFonts w:ascii="Arial" w:hAnsi="Arial"/>
@@ -660,7 +806,7 @@
                     </pic:cNvPicPr>
                   </pic:nvPicPr>
                   <pic:blipFill>
-                    <a:blip r:embed="rId11"/>
+                    <a:blip r:embed="rId13"/>
                     <a:stretch>
                       <a:fillRect/>
                     </a:stretch>
@@ -721,7 +867,7 @@
                     </pic:cNvPicPr>
                   </pic:nvPicPr>
                   <pic:blipFill>
-                    <a:blip r:embed="rId12"/>
+                    <a:blip r:embed="rId14"/>
                     <a:stretch>
                       <a:fillRect/>
                     </a:stretch>
@@ -787,6 +933,11 @@
       </w:pPr>
     </w:p>
     <w:p>
+      <w:pPr>
+        <w:rPr>
+          <w:rFonts w:hint="eastAsia"/>
+        </w:rPr>
+      </w:pPr>
       <w:r>
         <w:rPr>
           <w:rFonts w:ascii="Arial" w:hAnsi="Arial"/>
@@ -818,7 +969,7 @@
                     </pic:cNvPicPr>
                   </pic:nvPicPr>
                   <pic:blipFill>
-                    <a:blip r:embed="rId13"/>
+                    <a:blip r:embed="rId15"/>
                     <a:stretch>
                       <a:fillRect/>
                     </a:stretch>
@@ -850,13 +1001,13 @@
           <wp:anchor distT="0" distB="0" distL="0" distR="0" simplePos="0" relativeHeight="251661312" behindDoc="0" locked="0" layoutInCell="1" allowOverlap="1">
             <wp:simplePos x="0" y="0"/>
             <wp:positionH relativeFrom="column">
-              <wp:posOffset>1223363</wp:posOffset>
+              <wp:posOffset>1461136</wp:posOffset>
             </wp:positionH>
             <wp:positionV relativeFrom="page">
-              <wp:posOffset>-800454</wp:posOffset>
+              <wp:posOffset>-933450</wp:posOffset>
             </wp:positionV>
-            <wp:extent cx="6135859" cy="9160583"/>
-            <wp:effectExtent l="1390650" t="0" r="1484630" b="0"/>
+            <wp:extent cx="6135370" cy="9427519"/>
+            <wp:effectExtent l="1524000" t="0" r="1617980" b="0"/>
             <wp:wrapNone/>
             <wp:docPr id="11" name="Image8"/>
             <wp:cNvGraphicFramePr>
@@ -872,7 +1023,7 @@
                     </pic:cNvPicPr>
                   </pic:nvPicPr>
                   <pic:blipFill>
-                    <a:blip r:embed="rId14"/>
+                    <a:blip r:embed="rId16"/>
                     <a:stretch>
                       <a:fillRect/>
                     </a:stretch>
@@ -880,7 +1031,7 @@
                   <pic:spPr bwMode="auto">
                     <a:xfrm rot="5400000">
                       <a:off x="0" y="0"/>
-                      <a:ext cx="6137058" cy="9162373"/>
+                      <a:ext cx="6135370" cy="9427519"/>
                     </a:xfrm>
                     <a:prstGeom prst="rect">
                       <a:avLst/>
@@ -951,7 +1102,7 @@
                     <pic:cNvPicPr/>
                   </pic:nvPicPr>
                   <pic:blipFill>
-                    <a:blip r:embed="rId15">
+                    <a:blip r:embed="rId17">
                       <a:extLst>
                         <a:ext uri="{28A0092B-C50C-407E-A947-70E740481C1C}">
                           <a14:useLocalDpi xmlns:a14="http://schemas.microsoft.com/office/drawing/2010/main" val="0"/>
@@ -989,8 +1140,6 @@
         </w:rPr>
         <w:br w:type="page"/>
       </w:r>
-      <w:bookmarkStart w:id="1" w:name="_GoBack"/>
-      <w:bookmarkEnd w:id="1"/>
     </w:p>
     <w:p>
       <w:pPr>
@@ -1056,7 +1205,7 @@
                     </pic:cNvPicPr>
                   </pic:nvPicPr>
                   <pic:blipFill>
-                    <a:blip r:embed="rId16"/>
+                    <a:blip r:embed="rId18"/>
                     <a:stretch>
                       <a:fillRect/>
                     </a:stretch>

</xml_diff>